<commit_message>
word doc changes @
</commit_message>
<xml_diff>
--- a/src/lib/ASC_static_template.docx
+++ b/src/lib/ASC_static_template.docx
@@ -120,7 +120,13 @@
         <w:t xml:space="preserve"> </w:t>
       </w:r>
       <w:r>
-        <w:t>rated their quality of life at |^ASC</w:t>
+        <w:t>rated their quality of life at |</w:t>
+      </w:r>
+      <w:r>
+        <w:t>@</w:t>
+      </w:r>
+      <w:r>
+        <w:t>ASC</w:t>
       </w:r>
       <w:r>
         <w:t>1</w:t>
@@ -153,13 +159,25 @@
         <w:t xml:space="preserve"> comparison group, where </w:t>
       </w:r>
       <w:r>
-        <w:t>on average carers gave their quality of life a score of |^ASC</w:t>
+        <w:t>on average carers gave their quality of life a score of |</w:t>
+      </w:r>
+      <w:r>
+        <w:t>@</w:t>
+      </w:r>
+      <w:r>
+        <w:t>ASC</w:t>
       </w:r>
       <w:r>
         <w:t>1</w:t>
       </w:r>
       <w:r>
-        <w:t>_median_value| out of 12</w:t>
+        <w:t>_</w:t>
+      </w:r>
+      <w:r>
+        <w:t>nnMedian</w:t>
+      </w:r>
+      <w:r>
+        <w:t>| out of 12</w:t>
       </w:r>
       <w:r>
         <w:t>.</w:t>
@@ -255,7 +273,16 @@
         <w:t xml:space="preserve">show that </w:t>
       </w:r>
       <w:r>
-        <w:t xml:space="preserve">X% </w:t>
+        <w:t>|@ASC</w:t>
+      </w:r>
+      <w:r>
+        <w:t>4</w:t>
+      </w:r>
+      <w:r>
+        <w:t>_value|</w:t>
+      </w:r>
+      <w:r>
+        <w:t xml:space="preserve">% </w:t>
       </w:r>
       <w:r>
         <w:t xml:space="preserve">of unpaid carers in </w:t>
@@ -297,10 +324,16 @@
         <w:t xml:space="preserve"> comparison group, where </w:t>
       </w:r>
       <w:r>
-        <w:t>XX</w:t>
-      </w:r>
-      <w:r>
-        <w:t>% of unpaid carers said it was easy.</w:t>
+        <w:t>|@ASC4_</w:t>
+      </w:r>
+      <w:r>
+        <w:t>nnMedian</w:t>
+      </w:r>
+      <w:r>
+        <w:t xml:space="preserve">|% </w:t>
+      </w:r>
+      <w:r>
+        <w:t>of unpaid carers said it was easy.</w:t>
       </w:r>
       <w:r>
         <w:t xml:space="preserve"> It is |$ASC</w:t>
@@ -312,16 +345,7 @@
         <w:t>_2| than the average for England</w:t>
       </w:r>
       <w:r>
-        <w:t xml:space="preserve"> </w:t>
-      </w:r>
-      <w:r>
-        <w:t>(|^ASC</w:t>
-      </w:r>
-      <w:r>
-        <w:t>4</w:t>
-      </w:r>
-      <w:r>
-        <w:t>_</w:t>
+        <w:t xml:space="preserve"> (|^ASC4_</w:t>
       </w:r>
       <w:r>
         <w:t>englandMedian</w:t>
@@ -1801,6 +1825,7 @@
   <w:style w:type="character" w:default="1" w:styleId="DefaultParagraphFont">
     <w:name w:val="Default Paragraph Font"/>
     <w:uiPriority w:val="1"/>
+    <w:semiHidden/>
     <w:unhideWhenUsed/>
   </w:style>
   <w:style w:type="table" w:default="1" w:styleId="TableNormal">

</xml_diff>